<commit_message>
report + ftp bug fixed
</commit_message>
<xml_diff>
--- a/Computer Networks Project Report.docx
+++ b/Computer Networks Project Report.docx
@@ -18,7 +18,7 @@
           <wp:anchor distT="0" distB="0" distL="114300" distR="114300" simplePos="0" relativeHeight="251658240" behindDoc="0" locked="0" layoutInCell="1" allowOverlap="1">
             <wp:simplePos x="0" y="0"/>
             <wp:positionH relativeFrom="margin">
-              <wp:posOffset>694055</wp:posOffset>
+              <wp:align>center</wp:align>
             </wp:positionH>
             <wp:positionV relativeFrom="paragraph">
               <wp:posOffset>27940</wp:posOffset>
@@ -77,6 +77,12 @@
           </wp:anchor>
         </w:drawing>
       </w:r>
+      <w:r>
+        <w:rPr>
+          <w:sz w:val="36"/>
+        </w:rPr>
+        <w:t xml:space="preserve"> </w:t>
+      </w:r>
     </w:p>
     <w:p>
       <w:pPr>
@@ -147,11 +153,13 @@
         <w:jc w:val="center"/>
         <w:rPr>
           <w:sz w:val="72"/>
+          <w:u w:val="single"/>
         </w:rPr>
       </w:pPr>
       <w:r>
         <w:rPr>
           <w:sz w:val="40"/>
+          <w:u w:val="single"/>
         </w:rPr>
         <w:t>Group Messenger Using UDP and FTP</w:t>
       </w:r>
@@ -161,13 +169,22 @@
         <w:jc w:val="center"/>
         <w:rPr>
           <w:sz w:val="36"/>
+          <w:u w:val="single"/>
         </w:rPr>
       </w:pPr>
       <w:r>
         <w:rPr>
           <w:sz w:val="36"/>
-        </w:rPr>
-        <w:t>Instructor: Sir Shoaib Raza</w:t>
+          <w:u w:val="single"/>
+        </w:rPr>
+        <w:t>Lecturer</w:t>
+      </w:r>
+      <w:r>
+        <w:rPr>
+          <w:sz w:val="36"/>
+          <w:u w:val="single"/>
+        </w:rPr>
+        <w:t>: Sir Shoaib Raza</w:t>
       </w:r>
     </w:p>
     <w:p>
@@ -209,79 +226,98 @@
           <w:sz w:val="36"/>
         </w:rPr>
       </w:pPr>
-      <w:r>
+    </w:p>
+    <w:p>
+      <w:pPr>
+        <w:jc w:val="right"/>
         <w:rPr>
           <w:sz w:val="36"/>
         </w:rPr>
+      </w:pPr>
+      <w:r>
+        <w:rPr>
+          <w:sz w:val="36"/>
+        </w:rPr>
         <w:t>Muhammad Soman</w:t>
       </w:r>
       <w:r>
         <w:rPr>
           <w:sz w:val="36"/>
         </w:rPr>
+        <w:t xml:space="preserve"> K16-3639</w:t>
+      </w:r>
+      <w:r>
+        <w:rPr>
+          <w:sz w:val="36"/>
+        </w:rPr>
         <w:br/>
       </w:r>
+      <w:proofErr w:type="spellStart"/>
       <w:r>
         <w:rPr>
           <w:sz w:val="36"/>
         </w:rPr>
-        <w:t>Musawir Memon</w:t>
-      </w:r>
+        <w:t>Musawir</w:t>
+      </w:r>
+      <w:proofErr w:type="spellEnd"/>
       <w:r>
         <w:rPr>
           <w:sz w:val="36"/>
         </w:rPr>
+        <w:t xml:space="preserve"> </w:t>
+      </w:r>
+      <w:proofErr w:type="spellStart"/>
+      <w:r>
+        <w:rPr>
+          <w:sz w:val="36"/>
+        </w:rPr>
+        <w:t>Memon</w:t>
+      </w:r>
+      <w:proofErr w:type="spellEnd"/>
+      <w:r>
+        <w:rPr>
+          <w:sz w:val="36"/>
+        </w:rPr>
+        <w:t xml:space="preserve"> K163621</w:t>
+      </w:r>
+      <w:r>
+        <w:rPr>
+          <w:sz w:val="36"/>
+        </w:rPr>
         <w:br/>
       </w:r>
       <w:r>
         <w:rPr>
           <w:sz w:val="36"/>
         </w:rPr>
-        <w:t>K163621-k163639</w:t>
+        <w:t>Sec</w:t>
       </w:r>
       <w:r>
         <w:rPr>
           <w:sz w:val="36"/>
         </w:rPr>
+        <w:t>tion</w:t>
+      </w:r>
+      <w:r>
+        <w:rPr>
+          <w:sz w:val="36"/>
+        </w:rPr>
+        <w:t>-A</w:t>
+      </w:r>
+      <w:r>
+        <w:rPr>
+          <w:sz w:val="36"/>
+        </w:rPr>
         <w:br/>
       </w:r>
-      <w:r>
+    </w:p>
+    <w:p>
+      <w:pPr>
+        <w:jc w:val="right"/>
         <w:rPr>
           <w:sz w:val="36"/>
         </w:rPr>
-        <w:t>Sec</w:t>
-      </w:r>
-      <w:r>
-        <w:rPr>
-          <w:sz w:val="36"/>
-        </w:rPr>
-        <w:t>tion</w:t>
-      </w:r>
-      <w:r>
-        <w:rPr>
-          <w:sz w:val="36"/>
-        </w:rPr>
-        <w:t>-A</w:t>
-      </w:r>
-      <w:r>
-        <w:rPr>
-          <w:sz w:val="36"/>
-        </w:rPr>
-        <w:br/>
-      </w:r>
-    </w:p>
-    <w:p>
-      <w:pPr>
-        <w:rPr>
-          <w:sz w:val="36"/>
-        </w:rPr>
-      </w:pPr>
-      <w:r>
-        <w:rPr>
-          <w:sz w:val="36"/>
-        </w:rPr>
-        <w:br w:type="page"/>
-      </w:r>
+      </w:pPr>
     </w:p>
     <w:p>
       <w:pPr>
@@ -298,7 +334,6 @@
         <w:rPr>
           <w:sz w:val="32"/>
         </w:rPr>
-        <w:lastRenderedPageBreak/>
         <w:t>Objective</w:t>
       </w:r>
       <w:r>
@@ -320,6 +355,9 @@
       </w:r>
       <w:r>
         <w:t xml:space="preserve"> application which can be used as quick chat and to transfer file</w:t>
+      </w:r>
+      <w:r>
+        <w:t>(.txt)</w:t>
       </w:r>
       <w:r>
         <w:t xml:space="preserve"> </w:t>
@@ -371,7 +409,13 @@
         <w:t xml:space="preserve"> (JAVA)</w:t>
       </w:r>
       <w:r>
-        <w:t xml:space="preserve"> with the concept of socket programming</w:t>
+        <w:t xml:space="preserve"> and JavaFX for </w:t>
+      </w:r>
+      <w:r>
+        <w:t>UI with</w:t>
+      </w:r>
+      <w:r>
+        <w:t xml:space="preserve"> the concept of socket programming</w:t>
       </w:r>
       <w:r>
         <w:t xml:space="preserve"> </w:t>
@@ -487,6 +531,12 @@
         <w:t xml:space="preserve"> </w:t>
       </w:r>
       <w:r>
+        <w:t>(port no)</w:t>
+      </w:r>
+      <w:r>
+        <w:t xml:space="preserve"> </w:t>
+      </w:r>
+      <w:r>
         <w:t>for</w:t>
       </w:r>
       <w:r>
@@ -495,11 +545,6 @@
       <w:r>
         <w:t>.</w:t>
       </w:r>
-    </w:p>
-    <w:p>
-      <w:pPr>
-        <w:pStyle w:val="ListParagraph"/>
-      </w:pPr>
     </w:p>
     <w:p>
       <w:pPr>
@@ -516,7 +561,247 @@
         <w:rPr>
           <w:sz w:val="32"/>
         </w:rPr>
-        <w:t>Implementations</w:t>
+        <w:t>Implementation</w:t>
+      </w:r>
+      <w:r>
+        <w:rPr>
+          <w:sz w:val="32"/>
+        </w:rPr>
+        <w:t>:</w:t>
+      </w:r>
+    </w:p>
+    <w:p>
+      <w:pPr>
+        <w:pStyle w:val="ListParagraph"/>
+        <w:numPr>
+          <w:ilvl w:val="1"/>
+          <w:numId w:val="3"/>
+        </w:numPr>
+        <w:rPr>
+          <w:sz w:val="32"/>
+        </w:rPr>
+      </w:pPr>
+      <w:r>
+        <w:t xml:space="preserve">Initially </w:t>
+      </w:r>
+      <w:r>
+        <w:t>multicastSocket object</w:t>
+      </w:r>
+      <w:r>
+        <w:t xml:space="preserve"> is created in GroupChat Class with user specific port</w:t>
+      </w:r>
+    </w:p>
+    <w:p>
+      <w:pPr>
+        <w:pStyle w:val="ListParagraph"/>
+        <w:numPr>
+          <w:ilvl w:val="1"/>
+          <w:numId w:val="3"/>
+        </w:numPr>
+      </w:pPr>
+      <w:r>
+        <w:t>Next the user is connected to the particular group chat via predefined multicast IP</w:t>
+      </w:r>
+    </w:p>
+    <w:p>
+      <w:pPr>
+        <w:pStyle w:val="ListParagraph"/>
+        <w:numPr>
+          <w:ilvl w:val="1"/>
+          <w:numId w:val="3"/>
+        </w:numPr>
+      </w:pPr>
+      <w:r>
+        <w:t>Now the thread is created to receive data from different user connected to the same port and group</w:t>
+      </w:r>
+    </w:p>
+    <w:p>
+      <w:pPr>
+        <w:pStyle w:val="ListParagraph"/>
+        <w:numPr>
+          <w:ilvl w:val="1"/>
+          <w:numId w:val="3"/>
+        </w:numPr>
+      </w:pPr>
+      <w:r>
+        <w:t>The receiving thread is initialized in input/sender thread.</w:t>
+      </w:r>
+    </w:p>
+    <w:p>
+      <w:pPr>
+        <w:pStyle w:val="ListParagraph"/>
+        <w:numPr>
+          <w:ilvl w:val="1"/>
+          <w:numId w:val="3"/>
+        </w:numPr>
+      </w:pPr>
+      <w:r>
+        <w:t xml:space="preserve">The user message is converted into </w:t>
+      </w:r>
+      <w:r>
+        <w:t>bytes.</w:t>
+      </w:r>
+    </w:p>
+    <w:p>
+      <w:pPr>
+        <w:pStyle w:val="ListParagraph"/>
+        <w:numPr>
+          <w:ilvl w:val="1"/>
+          <w:numId w:val="3"/>
+        </w:numPr>
+      </w:pPr>
+      <w:r>
+        <w:t>The bytes then encapsulated in packet using built</w:t>
+      </w:r>
+      <w:r>
+        <w:t>-</w:t>
+      </w:r>
+      <w:r>
+        <w:t xml:space="preserve">in </w:t>
+      </w:r>
+      <w:r>
+        <w:t>DatagramPacket</w:t>
+      </w:r>
+      <w:r>
+        <w:t xml:space="preserve"> Class.</w:t>
+      </w:r>
+    </w:p>
+    <w:p>
+      <w:pPr>
+        <w:pStyle w:val="ListParagraph"/>
+        <w:numPr>
+          <w:ilvl w:val="1"/>
+          <w:numId w:val="3"/>
+        </w:numPr>
+      </w:pPr>
+      <w:r>
+        <w:t>For the</w:t>
+      </w:r>
+      <w:r>
+        <w:t xml:space="preserve"> receiving </w:t>
+      </w:r>
+      <w:r>
+        <w:t>part, the DatagramPacket is then decapsulated and the message is displayed.</w:t>
+      </w:r>
+    </w:p>
+    <w:p>
+      <w:pPr>
+        <w:pStyle w:val="ListParagraph"/>
+        <w:numPr>
+          <w:ilvl w:val="1"/>
+          <w:numId w:val="3"/>
+        </w:numPr>
+      </w:pPr>
+      <w:r>
+        <w:t>In case of file(.txt), as the file object is received the respective file is downloaded at the defined path in code.</w:t>
+      </w:r>
+    </w:p>
+    <w:p>
+      <w:pPr>
+        <w:pStyle w:val="ListParagraph"/>
+      </w:pPr>
+    </w:p>
+    <w:p>
+      <w:pPr>
+        <w:pStyle w:val="ListParagraph"/>
+        <w:numPr>
+          <w:ilvl w:val="0"/>
+          <w:numId w:val="10"/>
+        </w:numPr>
+        <w:rPr>
+          <w:sz w:val="32"/>
+        </w:rPr>
+      </w:pPr>
+      <w:r>
+        <w:rPr>
+          <w:sz w:val="32"/>
+        </w:rPr>
+        <w:t>L</w:t>
+      </w:r>
+      <w:r>
+        <w:rPr>
+          <w:sz w:val="32"/>
+        </w:rPr>
+        <w:t>imitations and Restrictions:</w:t>
+      </w:r>
+    </w:p>
+    <w:p>
+      <w:pPr>
+        <w:pStyle w:val="ListParagraph"/>
+        <w:numPr>
+          <w:ilvl w:val="0"/>
+          <w:numId w:val="11"/>
+        </w:numPr>
+      </w:pPr>
+      <w:r>
+        <w:t xml:space="preserve">In FTP, only ‘.txt’ file can be transferred </w:t>
+      </w:r>
+    </w:p>
+    <w:p>
+      <w:pPr>
+        <w:pStyle w:val="ListParagraph"/>
+        <w:numPr>
+          <w:ilvl w:val="0"/>
+          <w:numId w:val="11"/>
+        </w:numPr>
+      </w:pPr>
+      <w:r>
+        <w:t>The receiving buffer is of 2000 bytes</w:t>
+      </w:r>
+    </w:p>
+    <w:p>
+      <w:pPr>
+        <w:pStyle w:val="ListParagraph"/>
+        <w:numPr>
+          <w:ilvl w:val="0"/>
+          <w:numId w:val="11"/>
+        </w:numPr>
+      </w:pPr>
+      <w:r>
+        <w:t>Group number can only be 4-digit string</w:t>
+      </w:r>
+    </w:p>
+    <w:p>
+      <w:pPr>
+        <w:rPr>
+          <w:sz w:val="32"/>
+        </w:rPr>
+      </w:pPr>
+    </w:p>
+    <w:p>
+      <w:r>
+        <w:br w:type="page"/>
+      </w:r>
+    </w:p>
+    <w:p>
+      <w:pPr>
+        <w:pStyle w:val="ListParagraph"/>
+        <w:numPr>
+          <w:ilvl w:val="0"/>
+          <w:numId w:val="3"/>
+        </w:numPr>
+        <w:rPr>
+          <w:sz w:val="32"/>
+        </w:rPr>
+      </w:pPr>
+      <w:r>
+        <w:rPr>
+          <w:sz w:val="32"/>
+        </w:rPr>
+        <w:lastRenderedPageBreak/>
+        <w:t xml:space="preserve">How </w:t>
+      </w:r>
+      <w:r>
+        <w:rPr>
+          <w:sz w:val="32"/>
+        </w:rPr>
+        <w:t>to</w:t>
+      </w:r>
+      <w:r>
+        <w:rPr>
+          <w:sz w:val="32"/>
+        </w:rPr>
+        <w:t xml:space="preserve"> Use</w:t>
       </w:r>
       <w:r>
         <w:rPr>
@@ -603,7 +888,16 @@
         </w:numPr>
       </w:pPr>
       <w:r>
-        <w:t xml:space="preserve">If the user correctly enters the group code as well as the username then the user is directed to the chat main screen UI </w:t>
+        <w:t xml:space="preserve">If the user correctly enters the group code as well as the username then the user is directed to the </w:t>
+      </w:r>
+      <w:r>
+        <w:t>main chat</w:t>
+      </w:r>
+      <w:r>
+        <w:t xml:space="preserve"> screen UI</w:t>
+      </w:r>
+      <w:r>
+        <w:t>.</w:t>
       </w:r>
     </w:p>
     <w:p>
@@ -615,7 +909,13 @@
         </w:numPr>
       </w:pPr>
       <w:r>
-        <w:t>Here, multiple user can send messages to each other over UDP protocol</w:t>
+        <w:t>Here, multiple user can send messages</w:t>
+      </w:r>
+      <w:r>
+        <w:t xml:space="preserve"> and text files</w:t>
+      </w:r>
+      <w:r>
+        <w:t xml:space="preserve"> to each other over UDP protocol</w:t>
       </w:r>
     </w:p>
     <w:p>
@@ -627,6 +927,85 @@
         </w:numPr>
       </w:pPr>
       <w:r>
+        <w:t xml:space="preserve">They can also send file to </w:t>
+      </w:r>
+      <w:r>
+        <w:t>each</w:t>
+      </w:r>
+      <w:r>
+        <w:t xml:space="preserve"> user</w:t>
+      </w:r>
+      <w:r>
+        <w:t xml:space="preserve"> who is the member of this chat.</w:t>
+      </w:r>
+    </w:p>
+    <w:p>
+      <w:pPr>
+        <w:pStyle w:val="ListParagraph"/>
+      </w:pPr>
+      <w:bookmarkStart w:id="0" w:name="_GoBack"/>
+      <w:bookmarkEnd w:id="0"/>
+      <w:r>
+        <w:rPr>
+          <w:noProof/>
+        </w:rPr>
+        <w:drawing>
+          <wp:anchor distT="0" distB="0" distL="114300" distR="114300" simplePos="0" relativeHeight="251659264" behindDoc="0" locked="0" layoutInCell="1" allowOverlap="1" wp14:anchorId="6E3858BB">
+            <wp:simplePos x="0" y="0"/>
+            <wp:positionH relativeFrom="margin">
+              <wp:posOffset>0</wp:posOffset>
+            </wp:positionH>
+            <wp:positionV relativeFrom="paragraph">
+              <wp:posOffset>195580</wp:posOffset>
+            </wp:positionV>
+            <wp:extent cx="2764790" cy="2828925"/>
+            <wp:effectExtent l="0" t="0" r="0" b="9525"/>
+            <wp:wrapTopAndBottom/>
+            <wp:docPr id="2" name="Picture 2"/>
+            <wp:cNvGraphicFramePr>
+              <a:graphicFrameLocks xmlns:a="http://schemas.openxmlformats.org/drawingml/2006/main" noChangeAspect="1"/>
+            </wp:cNvGraphicFramePr>
+            <a:graphic xmlns:a="http://schemas.openxmlformats.org/drawingml/2006/main">
+              <a:graphicData uri="http://schemas.openxmlformats.org/drawingml/2006/picture">
+                <pic:pic xmlns:pic="http://schemas.openxmlformats.org/drawingml/2006/picture">
+                  <pic:nvPicPr>
+                    <pic:cNvPr id="1" name=""/>
+                    <pic:cNvPicPr/>
+                  </pic:nvPicPr>
+                  <pic:blipFill>
+                    <a:blip r:embed="rId8">
+                      <a:extLst>
+                        <a:ext uri="{28A0092B-C50C-407E-A947-70E740481C1C}">
+                          <a14:useLocalDpi xmlns:a14="http://schemas.microsoft.com/office/drawing/2010/main" val="0"/>
+                        </a:ext>
+                      </a:extLst>
+                    </a:blip>
+                    <a:stretch>
+                      <a:fillRect/>
+                    </a:stretch>
+                  </pic:blipFill>
+                  <pic:spPr>
+                    <a:xfrm>
+                      <a:off x="0" y="0"/>
+                      <a:ext cx="2764790" cy="2828925"/>
+                    </a:xfrm>
+                    <a:prstGeom prst="rect">
+                      <a:avLst/>
+                    </a:prstGeom>
+                  </pic:spPr>
+                </pic:pic>
+              </a:graphicData>
+            </a:graphic>
+            <wp14:sizeRelH relativeFrom="margin">
+              <wp14:pctWidth>0</wp14:pctWidth>
+            </wp14:sizeRelH>
+            <wp14:sizeRelV relativeFrom="margin">
+              <wp14:pctHeight>0</wp14:pctHeight>
+            </wp14:sizeRelV>
+          </wp:anchor>
+        </w:drawing>
+      </w:r>
+      <w:r>
         <w:rPr>
           <w:noProof/>
         </w:rPr>
@@ -634,10 +1013,10 @@
           <wp:anchor distT="0" distB="0" distL="114300" distR="114300" simplePos="0" relativeHeight="251662336" behindDoc="0" locked="0" layoutInCell="1" allowOverlap="1" wp14:anchorId="7A2E0BF5">
             <wp:simplePos x="0" y="0"/>
             <wp:positionH relativeFrom="margin">
-              <wp:align>right</wp:align>
+              <wp:posOffset>3178175</wp:posOffset>
             </wp:positionH>
             <wp:positionV relativeFrom="paragraph">
-              <wp:posOffset>322580</wp:posOffset>
+              <wp:posOffset>193675</wp:posOffset>
             </wp:positionV>
             <wp:extent cx="2765425" cy="2830830"/>
             <wp:effectExtent l="0" t="0" r="0" b="7620"/>
@@ -654,7 +1033,7 @@
                     <pic:cNvPicPr/>
                   </pic:nvPicPr>
                   <pic:blipFill>
-                    <a:blip r:embed="rId8">
+                    <a:blip r:embed="rId9">
                       <a:extLst>
                         <a:ext uri="{28A0092B-C50C-407E-A947-70E740481C1C}">
                           <a14:useLocalDpi xmlns:a14="http://schemas.microsoft.com/office/drawing/2010/main" val="0"/>
@@ -691,112 +1070,16 @@
           <w:noProof/>
         </w:rPr>
         <w:drawing>
-          <wp:anchor distT="0" distB="0" distL="114300" distR="114300" simplePos="0" relativeHeight="251659264" behindDoc="0" locked="0" layoutInCell="1" allowOverlap="1" wp14:anchorId="6E3858BB">
-            <wp:simplePos x="0" y="0"/>
-            <wp:positionH relativeFrom="margin">
-              <wp:align>left</wp:align>
-            </wp:positionH>
-            <wp:positionV relativeFrom="paragraph">
-              <wp:posOffset>324485</wp:posOffset>
-            </wp:positionV>
-            <wp:extent cx="2764790" cy="2828925"/>
-            <wp:effectExtent l="0" t="0" r="0" b="9525"/>
-            <wp:wrapTopAndBottom/>
-            <wp:docPr id="2" name="Picture 2"/>
-            <wp:cNvGraphicFramePr>
-              <a:graphicFrameLocks xmlns:a="http://schemas.openxmlformats.org/drawingml/2006/main" noChangeAspect="1"/>
-            </wp:cNvGraphicFramePr>
-            <a:graphic xmlns:a="http://schemas.openxmlformats.org/drawingml/2006/main">
-              <a:graphicData uri="http://schemas.openxmlformats.org/drawingml/2006/picture">
-                <pic:pic xmlns:pic="http://schemas.openxmlformats.org/drawingml/2006/picture">
-                  <pic:nvPicPr>
-                    <pic:cNvPr id="1" name=""/>
-                    <pic:cNvPicPr/>
-                  </pic:nvPicPr>
-                  <pic:blipFill>
-                    <a:blip r:embed="rId9">
-                      <a:extLst>
-                        <a:ext uri="{28A0092B-C50C-407E-A947-70E740481C1C}">
-                          <a14:useLocalDpi xmlns:a14="http://schemas.microsoft.com/office/drawing/2010/main" val="0"/>
-                        </a:ext>
-                      </a:extLst>
-                    </a:blip>
-                    <a:stretch>
-                      <a:fillRect/>
-                    </a:stretch>
-                  </pic:blipFill>
-                  <pic:spPr>
-                    <a:xfrm>
-                      <a:off x="0" y="0"/>
-                      <a:ext cx="2764790" cy="2828925"/>
-                    </a:xfrm>
-                    <a:prstGeom prst="rect">
-                      <a:avLst/>
-                    </a:prstGeom>
-                  </pic:spPr>
-                </pic:pic>
-              </a:graphicData>
-            </a:graphic>
-            <wp14:sizeRelH relativeFrom="margin">
-              <wp14:pctWidth>0</wp14:pctWidth>
-            </wp14:sizeRelH>
-            <wp14:sizeRelV relativeFrom="margin">
-              <wp14:pctHeight>0</wp14:pctHeight>
-            </wp14:sizeRelV>
-          </wp:anchor>
-        </w:drawing>
-      </w:r>
-      <w:r>
-        <w:t xml:space="preserve">They can also send file to </w:t>
-      </w:r>
-      <w:r>
-        <w:t>each</w:t>
-      </w:r>
-      <w:r>
-        <w:t xml:space="preserve"> user</w:t>
-      </w:r>
-      <w:r>
-        <w:t xml:space="preserve"> who is the member of this chat.</w:t>
-      </w:r>
-    </w:p>
-    <w:p>
-      <w:pPr>
-        <w:pStyle w:val="ListParagraph"/>
-      </w:pPr>
-      <w:r>
-        <w:rPr>
-          <w:noProof/>
-        </w:rPr>
-        <w:lastRenderedPageBreak/>
-        <w:t xml:space="preserve"> </w:t>
-      </w:r>
-    </w:p>
-    <w:p>
-      <w:pPr>
-        <w:pStyle w:val="ListParagraph"/>
-      </w:pPr>
-    </w:p>
-    <w:p>
-      <w:pPr>
-        <w:rPr>
-          <w:sz w:val="32"/>
-        </w:rPr>
-      </w:pPr>
-      <w:r>
-        <w:rPr>
-          <w:noProof/>
-        </w:rPr>
-        <w:drawing>
           <wp:anchor distT="0" distB="0" distL="114300" distR="114300" simplePos="0" relativeHeight="251660288" behindDoc="0" locked="0" layoutInCell="1" allowOverlap="1" wp14:anchorId="4BAD40C7">
             <wp:simplePos x="0" y="0"/>
             <wp:positionH relativeFrom="margin">
-              <wp:posOffset>3094990</wp:posOffset>
+              <wp:posOffset>3143250</wp:posOffset>
             </wp:positionH>
             <wp:positionV relativeFrom="paragraph">
-              <wp:posOffset>463550</wp:posOffset>
+              <wp:posOffset>3220720</wp:posOffset>
             </wp:positionV>
-            <wp:extent cx="3228975" cy="3303270"/>
-            <wp:effectExtent l="0" t="0" r="9525" b="0"/>
+            <wp:extent cx="2790825" cy="2854325"/>
+            <wp:effectExtent l="0" t="0" r="9525" b="3175"/>
             <wp:wrapTopAndBottom/>
             <wp:docPr id="3" name="Picture 3"/>
             <wp:cNvGraphicFramePr>
@@ -824,7 +1107,7 @@
                   <pic:spPr>
                     <a:xfrm>
                       <a:off x="0" y="0"/>
-                      <a:ext cx="3228975" cy="3303270"/>
+                      <a:ext cx="2790825" cy="2854325"/>
                     </a:xfrm>
                     <a:prstGeom prst="rect">
                       <a:avLst/>
@@ -847,18 +1130,18 @@
           <w:noProof/>
         </w:rPr>
         <w:drawing>
-          <wp:anchor distT="0" distB="0" distL="114300" distR="114300" simplePos="0" relativeHeight="251664384" behindDoc="0" locked="0" layoutInCell="1" allowOverlap="1" wp14:anchorId="67C62EB8">
+          <wp:anchor distT="0" distB="0" distL="114300" distR="114300" simplePos="0" relativeHeight="251661312" behindDoc="0" locked="0" layoutInCell="1" allowOverlap="1" wp14:anchorId="0B4F0E88">
             <wp:simplePos x="0" y="0"/>
-            <wp:positionH relativeFrom="column">
-              <wp:posOffset>3067050</wp:posOffset>
+            <wp:positionH relativeFrom="margin">
+              <wp:posOffset>0</wp:posOffset>
             </wp:positionH>
             <wp:positionV relativeFrom="paragraph">
-              <wp:posOffset>3854450</wp:posOffset>
+              <wp:posOffset>3168980</wp:posOffset>
             </wp:positionV>
-            <wp:extent cx="3273425" cy="2972435"/>
-            <wp:effectExtent l="0" t="0" r="3175" b="0"/>
+            <wp:extent cx="2801620" cy="2867025"/>
+            <wp:effectExtent l="0" t="0" r="0" b="9525"/>
             <wp:wrapTopAndBottom/>
-            <wp:docPr id="7" name="Picture 7"/>
+            <wp:docPr id="4" name="Picture 4"/>
             <wp:cNvGraphicFramePr>
               <a:graphicFrameLocks xmlns:a="http://schemas.openxmlformats.org/drawingml/2006/main" noChangeAspect="1"/>
             </wp:cNvGraphicFramePr>
@@ -884,7 +1167,7 @@
                   <pic:spPr>
                     <a:xfrm>
                       <a:off x="0" y="0"/>
-                      <a:ext cx="3273425" cy="2972435"/>
+                      <a:ext cx="2801620" cy="2867025"/>
                     </a:xfrm>
                     <a:prstGeom prst="rect">
                       <a:avLst/>
@@ -902,23 +1185,40 @@
           </wp:anchor>
         </w:drawing>
       </w:r>
+    </w:p>
+    <w:p>
+      <w:pPr>
+        <w:pStyle w:val="ListParagraph"/>
+      </w:pPr>
       <w:r>
         <w:rPr>
           <w:noProof/>
         </w:rPr>
+        <w:t xml:space="preserve"> </w:t>
+      </w:r>
+    </w:p>
+    <w:p>
+      <w:pPr>
+        <w:pStyle w:val="ListParagraph"/>
+      </w:pPr>
+      <w:r>
+        <w:rPr>
+          <w:noProof/>
+        </w:rPr>
+        <w:lastRenderedPageBreak/>
         <w:drawing>
-          <wp:anchor distT="0" distB="0" distL="114300" distR="114300" simplePos="0" relativeHeight="251661312" behindDoc="0" locked="0" layoutInCell="1" allowOverlap="1" wp14:anchorId="0B4F0E88">
+          <wp:anchor distT="0" distB="0" distL="114300" distR="114300" simplePos="0" relativeHeight="251666432" behindDoc="0" locked="0" layoutInCell="1" allowOverlap="1" wp14:anchorId="692F7D68">
             <wp:simplePos x="0" y="0"/>
-            <wp:positionH relativeFrom="column">
-              <wp:posOffset>-285750</wp:posOffset>
+            <wp:positionH relativeFrom="page">
+              <wp:posOffset>3949700</wp:posOffset>
             </wp:positionH>
             <wp:positionV relativeFrom="paragraph">
-              <wp:posOffset>492125</wp:posOffset>
+              <wp:posOffset>3597275</wp:posOffset>
             </wp:positionV>
-            <wp:extent cx="3145155" cy="3219450"/>
-            <wp:effectExtent l="0" t="0" r="0" b="0"/>
+            <wp:extent cx="3306445" cy="3001645"/>
+            <wp:effectExtent l="0" t="0" r="8255" b="8255"/>
             <wp:wrapTopAndBottom/>
-            <wp:docPr id="4" name="Picture 4"/>
+            <wp:docPr id="9" name="Picture 9"/>
             <wp:cNvGraphicFramePr>
               <a:graphicFrameLocks xmlns:a="http://schemas.openxmlformats.org/drawingml/2006/main" noChangeAspect="1"/>
             </wp:cNvGraphicFramePr>
@@ -944,7 +1244,7 @@
                   <pic:spPr>
                     <a:xfrm>
                       <a:off x="0" y="0"/>
-                      <a:ext cx="3145155" cy="3219450"/>
+                      <a:ext cx="3306445" cy="3001645"/>
                     </a:xfrm>
                     <a:prstGeom prst="rect">
                       <a:avLst/>
@@ -967,18 +1267,18 @@
           <w:noProof/>
         </w:rPr>
         <w:drawing>
-          <wp:anchor distT="0" distB="0" distL="114300" distR="114300" simplePos="0" relativeHeight="251663360" behindDoc="0" locked="0" layoutInCell="1" allowOverlap="1" wp14:anchorId="3185AD50">
+          <wp:anchor distT="0" distB="0" distL="114300" distR="114300" simplePos="0" relativeHeight="251665408" behindDoc="0" locked="0" layoutInCell="1" allowOverlap="1" wp14:anchorId="4EB667EF">
             <wp:simplePos x="0" y="0"/>
             <wp:positionH relativeFrom="margin">
-              <wp:posOffset>-333375</wp:posOffset>
+              <wp:posOffset>-387706</wp:posOffset>
             </wp:positionH>
             <wp:positionV relativeFrom="paragraph">
-              <wp:posOffset>3844925</wp:posOffset>
+              <wp:posOffset>3590493</wp:posOffset>
             </wp:positionV>
-            <wp:extent cx="3229610" cy="2933700"/>
-            <wp:effectExtent l="0" t="0" r="8890" b="0"/>
+            <wp:extent cx="3247390" cy="2948940"/>
+            <wp:effectExtent l="0" t="0" r="0" b="3810"/>
             <wp:wrapTopAndBottom/>
-            <wp:docPr id="6" name="Picture 6"/>
+            <wp:docPr id="8" name="Picture 8"/>
             <wp:cNvGraphicFramePr>
               <a:graphicFrameLocks xmlns:a="http://schemas.openxmlformats.org/drawingml/2006/main" noChangeAspect="1"/>
             </wp:cNvGraphicFramePr>
@@ -1004,7 +1304,7 @@
                   <pic:spPr>
                     <a:xfrm>
                       <a:off x="0" y="0"/>
-                      <a:ext cx="3229610" cy="2933700"/>
+                      <a:ext cx="3249619" cy="2950964"/>
                     </a:xfrm>
                     <a:prstGeom prst="rect">
                       <a:avLst/>
@@ -1024,35 +1324,21 @@
       </w:r>
       <w:r>
         <w:rPr>
-          <w:sz w:val="32"/>
-        </w:rPr>
-        <w:br w:type="page"/>
-      </w:r>
-    </w:p>
-    <w:p>
-      <w:pPr>
-        <w:rPr>
-          <w:sz w:val="32"/>
-        </w:rPr>
-      </w:pPr>
-      <w:r>
-        <w:rPr>
           <w:noProof/>
         </w:rPr>
-        <w:lastRenderedPageBreak/>
         <w:drawing>
-          <wp:anchor distT="0" distB="0" distL="114300" distR="114300" simplePos="0" relativeHeight="251666432" behindDoc="0" locked="0" layoutInCell="1" allowOverlap="1" wp14:anchorId="692F7D68">
+          <wp:anchor distT="0" distB="0" distL="114300" distR="114300" simplePos="0" relativeHeight="251664384" behindDoc="0" locked="0" layoutInCell="1" allowOverlap="1" wp14:anchorId="67C62EB8">
             <wp:simplePos x="0" y="0"/>
-            <wp:positionH relativeFrom="page">
-              <wp:posOffset>1476375</wp:posOffset>
+            <wp:positionH relativeFrom="column">
+              <wp:posOffset>3043123</wp:posOffset>
             </wp:positionH>
             <wp:positionV relativeFrom="paragraph">
-              <wp:posOffset>4133850</wp:posOffset>
+              <wp:posOffset>393751</wp:posOffset>
             </wp:positionV>
-            <wp:extent cx="4362450" cy="3961130"/>
-            <wp:effectExtent l="0" t="0" r="0" b="1270"/>
+            <wp:extent cx="3273425" cy="2972435"/>
+            <wp:effectExtent l="0" t="0" r="3175" b="0"/>
             <wp:wrapTopAndBottom/>
-            <wp:docPr id="9" name="Picture 9"/>
+            <wp:docPr id="7" name="Picture 7"/>
             <wp:cNvGraphicFramePr>
               <a:graphicFrameLocks xmlns:a="http://schemas.openxmlformats.org/drawingml/2006/main" noChangeAspect="1"/>
             </wp:cNvGraphicFramePr>
@@ -1078,7 +1364,7 @@
                   <pic:spPr>
                     <a:xfrm>
                       <a:off x="0" y="0"/>
-                      <a:ext cx="4362450" cy="3961130"/>
+                      <a:ext cx="3275129" cy="2973982"/>
                     </a:xfrm>
                     <a:prstGeom prst="rect">
                       <a:avLst/>
@@ -1101,18 +1387,18 @@
           <w:noProof/>
         </w:rPr>
         <w:drawing>
-          <wp:anchor distT="0" distB="0" distL="114300" distR="114300" simplePos="0" relativeHeight="251665408" behindDoc="0" locked="0" layoutInCell="1" allowOverlap="1" wp14:anchorId="4EB667EF">
+          <wp:anchor distT="0" distB="0" distL="114300" distR="114300" simplePos="0" relativeHeight="251663360" behindDoc="0" locked="0" layoutInCell="1" allowOverlap="1" wp14:anchorId="3185AD50">
             <wp:simplePos x="0" y="0"/>
             <wp:positionH relativeFrom="margin">
-              <wp:posOffset>571500</wp:posOffset>
+              <wp:posOffset>-358445</wp:posOffset>
             </wp:positionH>
             <wp:positionV relativeFrom="paragraph">
-              <wp:posOffset>0</wp:posOffset>
+              <wp:posOffset>386436</wp:posOffset>
             </wp:positionV>
-            <wp:extent cx="4248150" cy="3857625"/>
-            <wp:effectExtent l="0" t="0" r="0" b="9525"/>
+            <wp:extent cx="3229610" cy="2933700"/>
+            <wp:effectExtent l="0" t="0" r="8890" b="0"/>
             <wp:wrapTopAndBottom/>
-            <wp:docPr id="8" name="Picture 8"/>
+            <wp:docPr id="6" name="Picture 6"/>
             <wp:cNvGraphicFramePr>
               <a:graphicFrameLocks xmlns:a="http://schemas.openxmlformats.org/drawingml/2006/main" noChangeAspect="1"/>
             </wp:cNvGraphicFramePr>
@@ -1138,7 +1424,7 @@
                   <pic:spPr>
                     <a:xfrm>
                       <a:off x="0" y="0"/>
-                      <a:ext cx="4248150" cy="3857625"/>
+                      <a:ext cx="3232050" cy="2935916"/>
                     </a:xfrm>
                     <a:prstGeom prst="rect">
                       <a:avLst/>
@@ -1156,38 +1442,39 @@
           </wp:anchor>
         </w:drawing>
       </w:r>
-      <w:r>
+    </w:p>
+    <w:p>
+      <w:pPr>
         <w:rPr>
           <w:sz w:val="32"/>
         </w:rPr>
+      </w:pPr>
+      <w:r>
+        <w:rPr>
+          <w:sz w:val="32"/>
+        </w:rPr>
         <w:br w:type="page"/>
       </w:r>
     </w:p>
     <w:p>
-      <w:pPr>
-        <w:rPr>
-          <w:sz w:val="32"/>
-        </w:rPr>
-      </w:pPr>
-      <w:bookmarkStart w:id="0" w:name="_GoBack"/>
       <w:r>
         <w:rPr>
           <w:noProof/>
         </w:rPr>
         <w:lastRenderedPageBreak/>
         <w:drawing>
-          <wp:anchor distT="0" distB="0" distL="114300" distR="114300" simplePos="0" relativeHeight="251668480" behindDoc="0" locked="0" layoutInCell="1" allowOverlap="1" wp14:anchorId="330F233B">
+          <wp:anchor distT="0" distB="0" distL="114300" distR="114300" simplePos="0" relativeHeight="251667456" behindDoc="0" locked="0" layoutInCell="1" allowOverlap="1" wp14:anchorId="129BB7B8">
             <wp:simplePos x="0" y="0"/>
             <wp:positionH relativeFrom="margin">
-              <wp:align>center</wp:align>
+              <wp:posOffset>-278003</wp:posOffset>
             </wp:positionH>
             <wp:positionV relativeFrom="paragraph">
-              <wp:posOffset>4171950</wp:posOffset>
+              <wp:posOffset>0</wp:posOffset>
             </wp:positionV>
-            <wp:extent cx="4416425" cy="4010025"/>
-            <wp:effectExtent l="0" t="0" r="3175" b="9525"/>
+            <wp:extent cx="3198495" cy="2903855"/>
+            <wp:effectExtent l="0" t="0" r="1905" b="0"/>
             <wp:wrapTopAndBottom/>
-            <wp:docPr id="11" name="Picture 11"/>
+            <wp:docPr id="10" name="Picture 10"/>
             <wp:cNvGraphicFramePr>
               <a:graphicFrameLocks xmlns:a="http://schemas.openxmlformats.org/drawingml/2006/main" noChangeAspect="1"/>
             </wp:cNvGraphicFramePr>
@@ -1213,7 +1500,7 @@
                   <pic:spPr>
                     <a:xfrm>
                       <a:off x="0" y="0"/>
-                      <a:ext cx="4416425" cy="4010025"/>
+                      <a:ext cx="3198495" cy="2903855"/>
                     </a:xfrm>
                     <a:prstGeom prst="rect">
                       <a:avLst/>
@@ -1231,24 +1518,23 @@
           </wp:anchor>
         </w:drawing>
       </w:r>
-      <w:bookmarkEnd w:id="0"/>
       <w:r>
         <w:rPr>
           <w:noProof/>
         </w:rPr>
         <w:drawing>
-          <wp:anchor distT="0" distB="0" distL="114300" distR="114300" simplePos="0" relativeHeight="251667456" behindDoc="0" locked="0" layoutInCell="1" allowOverlap="1" wp14:anchorId="129BB7B8">
+          <wp:anchor distT="0" distB="0" distL="114300" distR="114300" simplePos="0" relativeHeight="251668480" behindDoc="0" locked="0" layoutInCell="1" allowOverlap="1" wp14:anchorId="330F233B">
             <wp:simplePos x="0" y="0"/>
             <wp:positionH relativeFrom="margin">
-              <wp:posOffset>866775</wp:posOffset>
+              <wp:posOffset>3121558</wp:posOffset>
             </wp:positionH>
             <wp:positionV relativeFrom="paragraph">
               <wp:posOffset>0</wp:posOffset>
             </wp:positionV>
-            <wp:extent cx="4181475" cy="3796665"/>
-            <wp:effectExtent l="0" t="0" r="9525" b="0"/>
+            <wp:extent cx="3148330" cy="2858135"/>
+            <wp:effectExtent l="0" t="0" r="0" b="0"/>
             <wp:wrapTopAndBottom/>
-            <wp:docPr id="10" name="Picture 10"/>
+            <wp:docPr id="11" name="Picture 11"/>
             <wp:cNvGraphicFramePr>
               <a:graphicFrameLocks xmlns:a="http://schemas.openxmlformats.org/drawingml/2006/main" noChangeAspect="1"/>
             </wp:cNvGraphicFramePr>
@@ -1274,7 +1560,7 @@
                   <pic:spPr>
                     <a:xfrm>
                       <a:off x="0" y="0"/>
-                      <a:ext cx="4181475" cy="3796665"/>
+                      <a:ext cx="3148330" cy="2858135"/>
                     </a:xfrm>
                     <a:prstGeom prst="rect">
                       <a:avLst/>
@@ -1291,94 +1577,6 @@
             </wp14:sizeRelV>
           </wp:anchor>
         </w:drawing>
-      </w:r>
-      <w:r>
-        <w:rPr>
-          <w:sz w:val="32"/>
-        </w:rPr>
-        <w:br w:type="page"/>
-      </w:r>
-    </w:p>
-    <w:p>
-      <w:pPr>
-        <w:pStyle w:val="ListParagraph"/>
-        <w:numPr>
-          <w:ilvl w:val="0"/>
-          <w:numId w:val="9"/>
-        </w:numPr>
-        <w:rPr>
-          <w:sz w:val="32"/>
-        </w:rPr>
-      </w:pPr>
-      <w:r>
-        <w:rPr>
-          <w:sz w:val="32"/>
-        </w:rPr>
-        <w:lastRenderedPageBreak/>
-        <w:t>Limitations</w:t>
-      </w:r>
-      <w:r>
-        <w:rPr>
-          <w:sz w:val="32"/>
-        </w:rPr>
-        <w:t xml:space="preserve"> </w:t>
-      </w:r>
-      <w:r>
-        <w:rPr>
-          <w:sz w:val="32"/>
-        </w:rPr>
-        <w:t>and</w:t>
-      </w:r>
-      <w:r>
-        <w:rPr>
-          <w:sz w:val="32"/>
-        </w:rPr>
-        <w:t xml:space="preserve"> Restrictions</w:t>
-      </w:r>
-      <w:r>
-        <w:rPr>
-          <w:sz w:val="32"/>
-        </w:rPr>
-        <w:t>:</w:t>
-      </w:r>
-    </w:p>
-    <w:p>
-      <w:pPr>
-        <w:pStyle w:val="ListParagraph"/>
-        <w:numPr>
-          <w:ilvl w:val="0"/>
-          <w:numId w:val="7"/>
-        </w:numPr>
-      </w:pPr>
-      <w:r>
-        <w:t xml:space="preserve">In FTP, only ‘.txt’ file can be transferred </w:t>
-      </w:r>
-    </w:p>
-    <w:p>
-      <w:pPr>
-        <w:pStyle w:val="ListParagraph"/>
-        <w:numPr>
-          <w:ilvl w:val="0"/>
-          <w:numId w:val="7"/>
-        </w:numPr>
-      </w:pPr>
-      <w:r>
-        <w:t>The receiving buffer is of 2000 bytes</w:t>
-      </w:r>
-    </w:p>
-    <w:p>
-      <w:pPr>
-        <w:pStyle w:val="ListParagraph"/>
-        <w:numPr>
-          <w:ilvl w:val="0"/>
-          <w:numId w:val="7"/>
-        </w:numPr>
-      </w:pPr>
-      <w:r>
-        <w:t xml:space="preserve">Group number can only be </w:t>
-      </w:r>
-      <w:r>
-        <w:t>4-digit string</w:t>
       </w:r>
     </w:p>
     <w:p>
@@ -1553,6 +1751,121 @@
 <file path=word/numbering.xml><?xml version="1.0" encoding="utf-8"?>
 <w:numbering xmlns:wpc="http://schemas.microsoft.com/office/word/2010/wordprocessingCanvas" xmlns:cx="http://schemas.microsoft.com/office/drawing/2014/chartex" xmlns:cx1="http://schemas.microsoft.com/office/drawing/2015/9/8/chartex" xmlns:cx2="http://schemas.microsoft.com/office/drawing/2015/10/21/chartex" xmlns:cx3="http://schemas.microsoft.com/office/drawing/2016/5/9/chartex" xmlns:cx4="http://schemas.microsoft.com/office/drawing/2016/5/10/chartex" xmlns:cx5="http://schemas.microsoft.com/office/drawing/2016/5/11/chartex" xmlns:cx6="http://schemas.microsoft.com/office/drawing/2016/5/12/chartex" xmlns:cx7="http://schemas.microsoft.com/office/drawing/2016/5/13/chartex" xmlns:cx8="http://schemas.microsoft.com/office/drawing/2016/5/14/chartex" xmlns:mc="http://schemas.openxmlformats.org/markup-compatibility/2006" xmlns:aink="http://schemas.microsoft.com/office/drawing/2016/ink" xmlns:am3d="http://schemas.microsoft.com/office/drawing/2017/model3d" xmlns:o="urn:schemas-microsoft-com:office:office" xmlns:r="http://schemas.openxmlformats.org/officeDocument/2006/relationships" xmlns:m="http://schemas.openxmlformats.org/officeDocument/2006/math" xmlns:v="urn:schemas-microsoft-com:vml" xmlns:wp14="http://schemas.microsoft.com/office/word/2010/wordprocessingDrawing" xmlns:wp="http://schemas.openxmlformats.org/drawingml/2006/wordprocessingDrawing" xmlns:w10="urn:schemas-microsoft-com:office:word" xmlns:w="http://schemas.openxmlformats.org/wordprocessingml/2006/main" xmlns:w14="http://schemas.microsoft.com/office/word/2010/wordml" xmlns:w15="http://schemas.microsoft.com/office/word/2012/wordml" xmlns:w16cid="http://schemas.microsoft.com/office/word/2016/wordml/cid" xmlns:w16se="http://schemas.microsoft.com/office/word/2015/wordml/symex" xmlns:wpg="http://schemas.microsoft.com/office/word/2010/wordprocessingGroup" xmlns:wpi="http://schemas.microsoft.com/office/word/2010/wordprocessingInk" xmlns:wne="http://schemas.microsoft.com/office/word/2006/wordml" xmlns:wps="http://schemas.microsoft.com/office/word/2010/wordprocessingShape" mc:Ignorable="w14 w15 w16se w16cid wp14">
   <w:abstractNum w:abstractNumId="0" w15:restartNumberingAfterBreak="0">
+    <w:nsid w:val="06702180"/>
+    <w:multiLevelType w:val="multilevel"/>
+    <w:tmpl w:val="D80E502A"/>
+    <w:lvl w:ilvl="0">
+      <w:start w:val="1"/>
+      <w:numFmt w:val="bullet"/>
+      <w:lvlText w:val=""/>
+      <w:lvlJc w:val="left"/>
+      <w:pPr>
+        <w:ind w:left="720" w:hanging="360"/>
+      </w:pPr>
+      <w:rPr>
+        <w:rFonts w:ascii="Symbol" w:hAnsi="Symbol" w:hint="default"/>
+      </w:rPr>
+    </w:lvl>
+    <w:lvl w:ilvl="1">
+      <w:start w:val="1"/>
+      <w:numFmt w:val="bullet"/>
+      <w:lvlText w:val=""/>
+      <w:lvlJc w:val="left"/>
+      <w:pPr>
+        <w:ind w:left="1080" w:hanging="360"/>
+      </w:pPr>
+      <w:rPr>
+        <w:rFonts w:ascii="Wingdings" w:hAnsi="Wingdings" w:hint="default"/>
+        <w:sz w:val="22"/>
+        <w:szCs w:val="22"/>
+      </w:rPr>
+    </w:lvl>
+    <w:lvl w:ilvl="2">
+      <w:start w:val="1"/>
+      <w:numFmt w:val="bullet"/>
+      <w:lvlText w:val=""/>
+      <w:lvlJc w:val="left"/>
+      <w:pPr>
+        <w:ind w:left="1440" w:hanging="360"/>
+      </w:pPr>
+      <w:rPr>
+        <w:rFonts w:ascii="Wingdings" w:hAnsi="Wingdings" w:hint="default"/>
+      </w:rPr>
+    </w:lvl>
+    <w:lvl w:ilvl="3">
+      <w:start w:val="1"/>
+      <w:numFmt w:val="bullet"/>
+      <w:lvlText w:val=""/>
+      <w:lvlJc w:val="left"/>
+      <w:pPr>
+        <w:ind w:left="1800" w:hanging="360"/>
+      </w:pPr>
+      <w:rPr>
+        <w:rFonts w:ascii="Symbol" w:hAnsi="Symbol" w:hint="default"/>
+      </w:rPr>
+    </w:lvl>
+    <w:lvl w:ilvl="4">
+      <w:start w:val="1"/>
+      <w:numFmt w:val="bullet"/>
+      <w:lvlText w:val=""/>
+      <w:lvlJc w:val="left"/>
+      <w:pPr>
+        <w:ind w:left="2160" w:hanging="360"/>
+      </w:pPr>
+      <w:rPr>
+        <w:rFonts w:ascii="Symbol" w:hAnsi="Symbol" w:hint="default"/>
+      </w:rPr>
+    </w:lvl>
+    <w:lvl w:ilvl="5">
+      <w:start w:val="1"/>
+      <w:numFmt w:val="bullet"/>
+      <w:lvlText w:val=""/>
+      <w:lvlJc w:val="left"/>
+      <w:pPr>
+        <w:ind w:left="2520" w:hanging="360"/>
+      </w:pPr>
+      <w:rPr>
+        <w:rFonts w:ascii="Wingdings" w:hAnsi="Wingdings" w:hint="default"/>
+      </w:rPr>
+    </w:lvl>
+    <w:lvl w:ilvl="6">
+      <w:start w:val="1"/>
+      <w:numFmt w:val="bullet"/>
+      <w:lvlText w:val=""/>
+      <w:lvlJc w:val="left"/>
+      <w:pPr>
+        <w:ind w:left="2880" w:hanging="360"/>
+      </w:pPr>
+      <w:rPr>
+        <w:rFonts w:ascii="Wingdings" w:hAnsi="Wingdings" w:hint="default"/>
+      </w:rPr>
+    </w:lvl>
+    <w:lvl w:ilvl="7">
+      <w:start w:val="1"/>
+      <w:numFmt w:val="bullet"/>
+      <w:lvlText w:val=""/>
+      <w:lvlJc w:val="left"/>
+      <w:pPr>
+        <w:ind w:left="3240" w:hanging="360"/>
+      </w:pPr>
+      <w:rPr>
+        <w:rFonts w:ascii="Symbol" w:hAnsi="Symbol" w:hint="default"/>
+      </w:rPr>
+    </w:lvl>
+    <w:lvl w:ilvl="8">
+      <w:start w:val="1"/>
+      <w:numFmt w:val="bullet"/>
+      <w:lvlText w:val=""/>
+      <w:lvlJc w:val="left"/>
+      <w:pPr>
+        <w:ind w:left="3600" w:hanging="360"/>
+      </w:pPr>
+      <w:rPr>
+        <w:rFonts w:ascii="Symbol" w:hAnsi="Symbol" w:hint="default"/>
+      </w:rPr>
+    </w:lvl>
+  </w:abstractNum>
+  <w:abstractNum w:abstractNumId="1" w15:restartNumberingAfterBreak="0">
     <w:nsid w:val="06D41E96"/>
     <w:multiLevelType w:val="multilevel"/>
     <w:tmpl w:val="04090021"/>
@@ -1665,7 +1978,7 @@
       </w:rPr>
     </w:lvl>
   </w:abstractNum>
-  <w:abstractNum w:abstractNumId="1" w15:restartNumberingAfterBreak="0">
+  <w:abstractNum w:abstractNumId="2" w15:restartNumberingAfterBreak="0">
     <w:nsid w:val="11FA48CA"/>
     <w:multiLevelType w:val="hybridMultilevel"/>
     <w:tmpl w:val="8202F78E"/>
@@ -1778,7 +2091,7 @@
       </w:rPr>
     </w:lvl>
   </w:abstractNum>
-  <w:abstractNum w:abstractNumId="2" w15:restartNumberingAfterBreak="0">
+  <w:abstractNum w:abstractNumId="3" w15:restartNumberingAfterBreak="0">
     <w:nsid w:val="3D8143D9"/>
     <w:multiLevelType w:val="hybridMultilevel"/>
     <w:tmpl w:val="2290552C"/>
@@ -1891,7 +2204,7 @@
       </w:rPr>
     </w:lvl>
   </w:abstractNum>
-  <w:abstractNum w:abstractNumId="3" w15:restartNumberingAfterBreak="0">
+  <w:abstractNum w:abstractNumId="4" w15:restartNumberingAfterBreak="0">
     <w:nsid w:val="3F921242"/>
     <w:multiLevelType w:val="hybridMultilevel"/>
     <w:tmpl w:val="4EC42966"/>
@@ -2004,7 +2317,7 @@
       </w:rPr>
     </w:lvl>
   </w:abstractNum>
-  <w:abstractNum w:abstractNumId="4" w15:restartNumberingAfterBreak="0">
+  <w:abstractNum w:abstractNumId="5" w15:restartNumberingAfterBreak="0">
     <w:nsid w:val="458C499F"/>
     <w:multiLevelType w:val="hybridMultilevel"/>
     <w:tmpl w:val="2E9C5BDC"/>
@@ -2117,7 +2430,7 @@
       </w:rPr>
     </w:lvl>
   </w:abstractNum>
-  <w:abstractNum w:abstractNumId="5" w15:restartNumberingAfterBreak="0">
+  <w:abstractNum w:abstractNumId="6" w15:restartNumberingAfterBreak="0">
     <w:nsid w:val="4AD80D60"/>
     <w:multiLevelType w:val="multilevel"/>
     <w:tmpl w:val="A740E712"/>
@@ -2232,7 +2545,7 @@
       </w:rPr>
     </w:lvl>
   </w:abstractNum>
-  <w:abstractNum w:abstractNumId="6" w15:restartNumberingAfterBreak="0">
+  <w:abstractNum w:abstractNumId="7" w15:restartNumberingAfterBreak="0">
     <w:nsid w:val="538F691E"/>
     <w:multiLevelType w:val="hybridMultilevel"/>
     <w:tmpl w:val="CA7A379E"/>
@@ -2345,10 +2658,10 @@
       </w:rPr>
     </w:lvl>
   </w:abstractNum>
-  <w:abstractNum w:abstractNumId="7" w15:restartNumberingAfterBreak="0">
+  <w:abstractNum w:abstractNumId="8" w15:restartNumberingAfterBreak="0">
     <w:nsid w:val="5A61015E"/>
     <w:multiLevelType w:val="multilevel"/>
-    <w:tmpl w:val="2E944C8A"/>
+    <w:tmpl w:val="94BEC846"/>
     <w:lvl w:ilvl="0">
       <w:start w:val="1"/>
       <w:numFmt w:val="bullet"/>
@@ -2364,13 +2677,13 @@
     <w:lvl w:ilvl="1">
       <w:start w:val="1"/>
       <w:numFmt w:val="bullet"/>
-      <w:lvlText w:val=""/>
+      <w:lvlText w:val=""/>
       <w:lvlJc w:val="left"/>
       <w:pPr>
         <w:ind w:left="720" w:hanging="360"/>
       </w:pPr>
       <w:rPr>
-        <w:rFonts w:ascii="Wingdings" w:hAnsi="Wingdings" w:hint="default"/>
+        <w:rFonts w:ascii="Symbol" w:hAnsi="Symbol" w:hint="default"/>
         <w:sz w:val="22"/>
         <w:szCs w:val="22"/>
       </w:rPr>
@@ -2460,7 +2773,7 @@
       </w:rPr>
     </w:lvl>
   </w:abstractNum>
-  <w:abstractNum w:abstractNumId="8" w15:restartNumberingAfterBreak="0">
+  <w:abstractNum w:abstractNumId="9" w15:restartNumberingAfterBreak="0">
     <w:nsid w:val="61E847EF"/>
     <w:multiLevelType w:val="hybridMultilevel"/>
     <w:tmpl w:val="4BC8BF30"/>
@@ -2573,10 +2886,10 @@
       </w:rPr>
     </w:lvl>
   </w:abstractNum>
-  <w:abstractNum w:abstractNumId="9" w15:restartNumberingAfterBreak="0">
+  <w:abstractNum w:abstractNumId="10" w15:restartNumberingAfterBreak="0">
     <w:nsid w:val="6F9D16DE"/>
     <w:multiLevelType w:val="hybridMultilevel"/>
-    <w:tmpl w:val="F000DAE2"/>
+    <w:tmpl w:val="4FB8A54A"/>
     <w:lvl w:ilvl="0" w:tplc="04090009">
       <w:start w:val="1"/>
       <w:numFmt w:val="bullet"/>
@@ -2687,34 +3000,37 @@
     </w:lvl>
   </w:abstractNum>
   <w:num w:numId="1">
+    <w:abstractNumId w:val="2"/>
+  </w:num>
+  <w:num w:numId="2">
+    <w:abstractNumId w:val="4"/>
+  </w:num>
+  <w:num w:numId="3">
+    <w:abstractNumId w:val="8"/>
+  </w:num>
+  <w:num w:numId="4">
     <w:abstractNumId w:val="1"/>
   </w:num>
-  <w:num w:numId="2">
+  <w:num w:numId="5">
+    <w:abstractNumId w:val="6"/>
+  </w:num>
+  <w:num w:numId="6">
+    <w:abstractNumId w:val="9"/>
+  </w:num>
+  <w:num w:numId="7">
     <w:abstractNumId w:val="3"/>
   </w:num>
-  <w:num w:numId="3">
+  <w:num w:numId="8">
+    <w:abstractNumId w:val="5"/>
+  </w:num>
+  <w:num w:numId="9">
     <w:abstractNumId w:val="7"/>
   </w:num>
-  <w:num w:numId="4">
+  <w:num w:numId="10">
+    <w:abstractNumId w:val="10"/>
+  </w:num>
+  <w:num w:numId="11">
     <w:abstractNumId w:val="0"/>
-  </w:num>
-  <w:num w:numId="5">
-    <w:abstractNumId w:val="5"/>
-  </w:num>
-  <w:num w:numId="6">
-    <w:abstractNumId w:val="8"/>
-  </w:num>
-  <w:num w:numId="7">
-    <w:abstractNumId w:val="2"/>
-  </w:num>
-  <w:num w:numId="8">
-    <w:abstractNumId w:val="4"/>
-  </w:num>
-  <w:num w:numId="9">
-    <w:abstractNumId w:val="6"/>
-  </w:num>
-  <w:num w:numId="10">
-    <w:abstractNumId w:val="9"/>
   </w:num>
 </w:numbering>
 </file>
@@ -2842,6 +3158,7 @@
     <w:lsdException w:name="HTML Sample" w:semiHidden="1" w:unhideWhenUsed="1"/>
     <w:lsdException w:name="HTML Typewriter" w:semiHidden="1" w:unhideWhenUsed="1"/>
     <w:lsdException w:name="HTML Variable" w:semiHidden="1" w:unhideWhenUsed="1"/>
+    <w:lsdException w:name="Normal Table" w:semiHidden="1" w:unhideWhenUsed="1"/>
     <w:lsdException w:name="annotation subject" w:semiHidden="1" w:unhideWhenUsed="1"/>
     <w:lsdException w:name="No List" w:semiHidden="1" w:unhideWhenUsed="1"/>
     <w:lsdException w:name="Outline List 1" w:semiHidden="1" w:unhideWhenUsed="1"/>
@@ -2885,8 +3202,10 @@
     <w:lsdException w:name="Table Elegant" w:semiHidden="1" w:unhideWhenUsed="1"/>
     <w:lsdException w:name="Table Professional" w:semiHidden="1" w:unhideWhenUsed="1"/>
     <w:lsdException w:name="Table Subtle 1" w:semiHidden="1" w:unhideWhenUsed="1"/>
+    <w:lsdException w:name="Table Subtle 2" w:semiHidden="1" w:unhideWhenUsed="1"/>
     <w:lsdException w:name="Table Web 1" w:semiHidden="1" w:unhideWhenUsed="1"/>
     <w:lsdException w:name="Table Web 2" w:semiHidden="1" w:unhideWhenUsed="1"/>
+    <w:lsdException w:name="Table Web 3" w:semiHidden="1" w:unhideWhenUsed="1"/>
     <w:lsdException w:name="Balloon Text" w:semiHidden="1" w:unhideWhenUsed="1"/>
     <w:lsdException w:name="Table Grid" w:uiPriority="39"/>
     <w:lsdException w:name="Table Theme" w:semiHidden="1" w:unhideWhenUsed="1"/>

</xml_diff>

<commit_message>
report + ftp bug fix
</commit_message>
<xml_diff>
--- a/Computer Networks Project Report.docx
+++ b/Computer Networks Project Report.docx
@@ -763,6 +763,28 @@
     </w:p>
     <w:p>
       <w:pPr>
+        <w:pStyle w:val="ListParagraph"/>
+        <w:numPr>
+          <w:ilvl w:val="0"/>
+          <w:numId w:val="11"/>
+        </w:numPr>
+      </w:pPr>
+      <w:r>
+        <w:t xml:space="preserve">The receiving file is download in </w:t>
+      </w:r>
+      <w:proofErr w:type="spellStart"/>
+      <w:r>
+        <w:t>rec_file</w:t>
+      </w:r>
+      <w:proofErr w:type="spellEnd"/>
+      <w:r>
+        <w:t xml:space="preserve"> folder in E drive only.</w:t>
+      </w:r>
+      <w:bookmarkStart w:id="0" w:name="_GoBack"/>
+      <w:bookmarkEnd w:id="0"/>
+    </w:p>
+    <w:p>
+      <w:pPr>
         <w:rPr>
           <w:sz w:val="32"/>
         </w:rPr>
@@ -943,8 +965,6 @@
       <w:pPr>
         <w:pStyle w:val="ListParagraph"/>
       </w:pPr>
-      <w:bookmarkStart w:id="0" w:name="_GoBack"/>
-      <w:bookmarkEnd w:id="0"/>
       <w:r>
         <w:rPr>
           <w:noProof/>

</xml_diff>